<commit_message>
Progress for the mefisto run
</commit_message>
<xml_diff>
--- a/writing/manuscript/output/main.docx
+++ b/writing/manuscript/output/main.docx
@@ -373,7 +373,7 @@
               <a:graphicData uri="http://schemas.openxmlformats.org/drawingml/2006/picture">
                 <pic:pic>
                   <pic:nvPicPr>
-                    <pic:cNvPr descr="writing/manuscript/output/media/figures/anthrochange_simple.pdf" id="24" name="Picture"/>
+                    <pic:cNvPr descr="writing/manuscript/output/media/figures/recovery2.pdf" id="24" name="Picture"/>
                     <pic:cNvPicPr>
                       <a:picLocks noChangeArrowheads="1" noChangeAspect="1"/>
                     </pic:cNvPicPr>
@@ -414,19 +414,44 @@
         <w:t xml:space="preserve"> </w:t>
       </w:r>
       <w:r>
-        <w:t xml:space="preserve">Measures of cognition were not significantly impacted by refeeding.</w:t>
-      </w:r>
-      <w:r>
-        <w:t xml:space="preserve"> </w:t>
-      </w:r>
-      <w:r>
-        <w:t xml:space="preserve">a) Lineplot of how children change in WLZ/WHZ during refeeding.</w:t>
-      </w:r>
-      <w:r>
-        <w:t xml:space="preserve"> </w:t>
-      </w:r>
-      <w:r>
-        <w:t xml:space="preserve">b) Boxplot of days to recovery compared between the feeding groups.</w:t>
+        <w:t xml:space="preserve">Study design and changes in weight-for-length z-scores (WLZ) in children with moderate acute malnutrition (MAM) receiving enhanced or local refeeding.</w:t>
+      </w:r>
+      <w:r>
+        <w:t xml:space="preserve"> </w:t>
+      </w:r>
+      <w:r>
+        <w:t xml:space="preserve">a) study design for the evaluation of children with MAM between 12 and 24 months of age, randomized to either an enhanced refeed and supplement arm (ERUSF followed by ESQLNS) or a local refeed and supplement arm (RUSF followed by SQLNS), alongside a well-nourished control group. Baseline (T1) and post-refeeding (T2) sampling included anthropometry, stool microbiome, and plasma metabolites, with additional one time measures of household, educational, and genetic covariates. Recovery was defined as WLZ &lt; –1 SD.</w:t>
+      </w:r>
+      <w:r>
+        <w:t xml:space="preserve"> </w:t>
+      </w:r>
+      <w:r>
+        <w:t xml:space="preserve">b) individual trajectories of WLZ over 52 weeks, with rapid catch-up growth during the first 15 weeks and stratification by recovery status.</w:t>
+      </w:r>
+      <w:r>
+        <w:t xml:space="preserve"> </w:t>
+      </w:r>
+      <w:r>
+        <w:t xml:space="preserve">c) proportion of participants achieving recovery, sustaining recovery at 24 months, or showing no recovery in each MAM treatment arm.</w:t>
+      </w:r>
+      <w:r>
+        <w:t xml:space="preserve"> </w:t>
+      </w:r>
+      <w:r>
+        <w:t xml:space="preserve">d) distribution of time to recovery between treatment arms, with a significant difference (</w:t>
+      </w:r>
+      <w:r>
+        <w:rPr>
+          <w:iCs/>
+          <w:i/>
+        </w:rPr>
+        <w:t xml:space="preserve">q</w:t>
+      </w:r>
+      <w:r>
+        <w:t xml:space="preserve"> </w:t>
+      </w:r>
+      <w:r>
+        <w:t xml:space="preserve">&lt; 0.05) between local RUSF and ERUSF groups. Box plots show the median, the 25th - 75th percentiles (IQR), and whiskers extending to 1.5 x IQR.</w:t>
       </w:r>
       <w:r>
         <w:t xml:space="preserve"> </w:t>

</xml_diff>